<commit_message>
캐릭터 모델링 추가 (HM SHIN, S Park, JY Heo)
</commit_message>
<xml_diff>
--- a/문서/02. 콘텐츠 기획/[콘텐츠] 캐릭터 기획_0.8V.docx
+++ b/문서/02. 콘텐츠 기획/[콘텐츠] 캐릭터 기획_0.8V.docx
@@ -4278,7 +4278,60 @@
     <w:p>
       <w:pPr>
         <w:pStyle w:val="a9"/>
-      </w:pPr>
+        <w:jc w:val="center"/>
+      </w:pPr>
+      <w:r>
+        <w:drawing>
+          <wp:inline distT="0" distB="0" distL="0" distR="0" wp14:anchorId="3ED14717" wp14:editId="5F8B18C3">
+            <wp:extent cx="4410653" cy="3933825"/>
+            <wp:effectExtent l="0" t="0" r="9525" b="0"/>
+            <wp:docPr id="55707117" name="그림 1" descr="만화 영화, 장난감, 피규어이(가) 표시된 사진&#10;&#10;자동 생성된 설명"/>
+            <wp:cNvGraphicFramePr>
+              <a:graphicFrameLocks xmlns:a="http://schemas.openxmlformats.org/drawingml/2006/main" noChangeAspect="1"/>
+            </wp:cNvGraphicFramePr>
+            <a:graphic xmlns:a="http://schemas.openxmlformats.org/drawingml/2006/main">
+              <a:graphicData uri="http://schemas.openxmlformats.org/drawingml/2006/picture">
+                <pic:pic xmlns:pic="http://schemas.openxmlformats.org/drawingml/2006/picture">
+                  <pic:nvPicPr>
+                    <pic:cNvPr id="55707117" name="그림 1" descr="만화 영화, 장난감, 피규어이(가) 표시된 사진&#10;&#10;자동 생성된 설명"/>
+                    <pic:cNvPicPr/>
+                  </pic:nvPicPr>
+                  <pic:blipFill>
+                    <a:blip r:embed="rId8"/>
+                    <a:stretch>
+                      <a:fillRect/>
+                    </a:stretch>
+                  </pic:blipFill>
+                  <pic:spPr>
+                    <a:xfrm>
+                      <a:off x="0" y="0"/>
+                      <a:ext cx="4414519" cy="3937273"/>
+                    </a:xfrm>
+                    <a:prstGeom prst="rect">
+                      <a:avLst/>
+                    </a:prstGeom>
+                  </pic:spPr>
+                </pic:pic>
+              </a:graphicData>
+            </a:graphic>
+          </wp:inline>
+        </w:drawing>
+      </w:r>
+    </w:p>
+    <w:p>
+      <w:pPr>
+        <w:pStyle w:val="a9"/>
+        <w:jc w:val="center"/>
+        <w:rPr>
+          <w:rFonts w:hint="eastAsia"/>
+        </w:rPr>
+      </w:pPr>
+      <w:r>
+        <w:rPr>
+          <w:rFonts w:hint="eastAsia"/>
+        </w:rPr>
+        <w:t>애니메이션 기반: Spear</w:t>
+      </w:r>
     </w:p>
     <w:p>
       <w:pPr>
@@ -4765,6 +4818,7 @@
                 <w:b/>
                 <w:bCs/>
               </w:rPr>
+              <w:lastRenderedPageBreak/>
               <w:t>스킬 가속</w:t>
             </w:r>
           </w:p>
@@ -5323,7 +5377,6 @@
                 <w:b/>
                 <w:bCs/>
               </w:rPr>
-              <w:lastRenderedPageBreak/>
               <w:t>아이콘</w:t>
             </w:r>
           </w:p>
@@ -6013,6 +6066,7 @@
                 <w:b/>
                 <w:bCs/>
               </w:rPr>
+              <w:lastRenderedPageBreak/>
               <w:t>애니메이션</w:t>
             </w:r>
           </w:p>
@@ -6421,54 +6475,81 @@
     <w:p>
       <w:pPr>
         <w:pStyle w:val="20"/>
+        <w:rPr>
+          <w:strike/>
+        </w:rPr>
       </w:pPr>
       <w:bookmarkStart w:id="5" w:name="_Toc174280915"/>
       <w:r>
         <w:rPr>
           <w:rFonts w:hint="eastAsia"/>
+          <w:strike/>
         </w:rPr>
         <w:t>J.K.CHOI</w:t>
       </w:r>
       <w:r>
         <w:rPr>
           <w:rFonts w:hint="eastAsia"/>
+          <w:strike/>
         </w:rPr>
         <w:t xml:space="preserve"> (</w:t>
       </w:r>
       <w:r>
         <w:rPr>
           <w:rFonts w:hint="eastAsia"/>
+          <w:strike/>
         </w:rPr>
         <w:t>집행자</w:t>
       </w:r>
       <w:r>
         <w:rPr>
           <w:rFonts w:hint="eastAsia"/>
+          <w:strike/>
         </w:rPr>
         <w:t xml:space="preserve">, </w:t>
       </w:r>
       <w:r>
+        <w:rPr>
+          <w:strike/>
+        </w:rPr>
         <w:t>The</w:t>
       </w:r>
       <w:r>
         <w:rPr>
           <w:rFonts w:hint="eastAsia"/>
+          <w:strike/>
         </w:rPr>
         <w:t xml:space="preserve"> </w:t>
       </w:r>
       <w:r>
         <w:rPr>
           <w:rFonts w:hint="eastAsia"/>
+          <w:strike/>
         </w:rPr>
         <w:t>Executioner</w:t>
       </w:r>
       <w:r>
         <w:rPr>
           <w:rFonts w:hint="eastAsia"/>
+          <w:strike/>
         </w:rPr>
         <w:t>)</w:t>
       </w:r>
       <w:bookmarkEnd w:id="5"/>
+      <w:r>
+        <w:rPr>
+          <w:rFonts w:hint="eastAsia"/>
+          <w:strike/>
+        </w:rPr>
+        <w:t xml:space="preserve"> </w:t>
+      </w:r>
+      <w:r>
+        <w:rPr>
+          <w:rFonts w:hint="eastAsia"/>
+          <w:color w:val="FF0000"/>
+        </w:rPr>
+        <w:t>(삭제)</w:t>
+      </w:r>
     </w:p>
     <w:p>
       <w:pPr>
@@ -6476,6 +6557,7 @@
         <w:rPr>
           <w:b/>
           <w:bCs/>
+          <w:strike/>
           <w:color w:val="7030A0"/>
         </w:rPr>
       </w:pPr>
@@ -6484,28 +6566,24 @@
           <w:rFonts w:hint="eastAsia"/>
           <w:b/>
           <w:bCs/>
+          <w:strike/>
           <w:color w:val="7030A0"/>
         </w:rPr>
-        <w:t xml:space="preserve">컨셉: </w:t>
-      </w:r>
-      <w:r>
-        <w:rPr>
-          <w:rFonts w:hint="eastAsia"/>
-          <w:b/>
-          <w:bCs/>
-          <w:color w:val="7030A0"/>
-        </w:rPr>
-        <w:t>딜탱</w:t>
+        <w:t>컨셉: 딜탱</w:t>
       </w:r>
     </w:p>
     <w:p>
       <w:pPr>
         <w:pStyle w:val="3"/>
+        <w:rPr>
+          <w:strike/>
+        </w:rPr>
       </w:pPr>
       <w:bookmarkStart w:id="6" w:name="_Toc174280916"/>
       <w:r>
         <w:rPr>
           <w:rFonts w:hint="eastAsia"/>
+          <w:strike/>
         </w:rPr>
         <w:t>비주얼</w:t>
       </w:r>
@@ -6518,27 +6596,37 @@
           <w:ilvl w:val="0"/>
           <w:numId w:val="22"/>
         </w:numPr>
-      </w:pPr>
-      <w:r>
-        <w:rPr>
-          <w:rFonts w:hint="eastAsia"/>
-        </w:rPr>
-        <w:lastRenderedPageBreak/>
+        <w:rPr>
+          <w:strike/>
+        </w:rPr>
+      </w:pPr>
+      <w:r>
+        <w:rPr>
+          <w:rFonts w:hint="eastAsia"/>
+          <w:strike/>
+        </w:rPr>
         <w:t>카드 이미지</w:t>
       </w:r>
     </w:p>
     <w:p>
       <w:pPr>
         <w:pStyle w:val="a9"/>
+        <w:rPr>
+          <w:strike/>
+        </w:rPr>
       </w:pPr>
     </w:p>
     <w:p>
       <w:pPr>
         <w:pStyle w:val="1"/>
-      </w:pPr>
-      <w:r>
-        <w:rPr>
-          <w:rFonts w:hint="eastAsia"/>
+        <w:rPr>
+          <w:strike/>
+        </w:rPr>
+      </w:pPr>
+      <w:r>
+        <w:rPr>
+          <w:rFonts w:hint="eastAsia"/>
+          <w:strike/>
         </w:rPr>
         <w:t>모델링</w:t>
       </w:r>
@@ -6547,17 +6635,24 @@
       <w:pPr>
         <w:pStyle w:val="a9"/>
         <w:ind w:left="0"/>
+        <w:rPr>
+          <w:strike/>
+        </w:rPr>
       </w:pPr>
     </w:p>
     <w:p>
       <w:pPr>
         <w:pStyle w:val="3"/>
+        <w:rPr>
+          <w:strike/>
+        </w:rPr>
       </w:pPr>
       <w:bookmarkStart w:id="7" w:name="_Toc174280917"/>
       <w:proofErr w:type="spellStart"/>
       <w:r>
         <w:rPr>
           <w:rFonts w:hint="eastAsia"/>
+          <w:strike/>
         </w:rPr>
         <w:t>스테이터스</w:t>
       </w:r>
@@ -6590,12 +6685,14 @@
                 <w:rFonts w:eastAsiaTheme="minorEastAsia"/>
                 <w:b w:val="0"/>
                 <w:bCs w:val="0"/>
+                <w:strike/>
               </w:rPr>
             </w:pPr>
             <w:proofErr w:type="spellStart"/>
             <w:r>
               <w:rPr>
                 <w:rFonts w:eastAsiaTheme="minorEastAsia" w:hint="eastAsia"/>
+                <w:strike/>
               </w:rPr>
               <w:t>스탯</w:t>
             </w:r>
@@ -6612,11 +6709,13 @@
                 <w:rFonts w:eastAsiaTheme="minorEastAsia"/>
                 <w:b w:val="0"/>
                 <w:bCs w:val="0"/>
+                <w:strike/>
               </w:rPr>
             </w:pPr>
             <w:r>
               <w:rPr>
                 <w:rFonts w:eastAsiaTheme="minorEastAsia" w:hint="eastAsia"/>
+                <w:strike/>
               </w:rPr>
               <w:t>개체 값</w:t>
             </w:r>
@@ -6632,11 +6731,13 @@
                 <w:rFonts w:eastAsiaTheme="minorEastAsia"/>
                 <w:b w:val="0"/>
                 <w:bCs w:val="0"/>
+                <w:strike/>
               </w:rPr>
             </w:pPr>
             <w:r>
               <w:rPr>
                 <w:rFonts w:eastAsiaTheme="minorEastAsia" w:hint="eastAsia"/>
+                <w:strike/>
               </w:rPr>
               <w:t>가중치</w:t>
             </w:r>
@@ -6653,13 +6754,15 @@
               <w:rPr>
                 <w:b/>
                 <w:bCs/>
-              </w:rPr>
-            </w:pPr>
-            <w:r>
-              <w:rPr>
-                <w:rFonts w:hint="eastAsia"/>
-                <w:b/>
-                <w:bCs/>
+                <w:strike/>
+              </w:rPr>
+            </w:pPr>
+            <w:r>
+              <w:rPr>
+                <w:rFonts w:hint="eastAsia"/>
+                <w:b/>
+                <w:bCs/>
+                <w:strike/>
               </w:rPr>
               <w:t>행동</w:t>
             </w:r>
@@ -6674,13 +6777,15 @@
               <w:rPr>
                 <w:b/>
                 <w:bCs/>
-              </w:rPr>
-            </w:pPr>
-            <w:r>
-              <w:rPr>
-                <w:rFonts w:hint="eastAsia"/>
-                <w:b/>
-                <w:bCs/>
+                <w:strike/>
+              </w:rPr>
+            </w:pPr>
+            <w:r>
+              <w:rPr>
+                <w:rFonts w:hint="eastAsia"/>
+                <w:b/>
+                <w:bCs/>
+                <w:strike/>
               </w:rPr>
               <w:t>돌격</w:t>
             </w:r>
@@ -6695,6 +6800,7 @@
               <w:rPr>
                 <w:b/>
                 <w:bCs/>
+                <w:strike/>
               </w:rPr>
             </w:pPr>
           </w:p>
@@ -6710,13 +6816,15 @@
               <w:rPr>
                 <w:b/>
                 <w:bCs/>
-              </w:rPr>
-            </w:pPr>
-            <w:r>
-              <w:rPr>
-                <w:rFonts w:hint="eastAsia"/>
-                <w:b/>
-                <w:bCs/>
+                <w:strike/>
+              </w:rPr>
+            </w:pPr>
+            <w:r>
+              <w:rPr>
+                <w:rFonts w:hint="eastAsia"/>
+                <w:b/>
+                <w:bCs/>
+                <w:strike/>
               </w:rPr>
               <w:t>HP</w:t>
             </w:r>
@@ -6731,6 +6839,7 @@
               <w:rPr>
                 <w:b/>
                 <w:bCs/>
+                <w:strike/>
               </w:rPr>
             </w:pPr>
           </w:p>
@@ -6744,13 +6853,15 @@
               <w:rPr>
                 <w:b/>
                 <w:bCs/>
-              </w:rPr>
-            </w:pPr>
-            <w:r>
-              <w:rPr>
-                <w:rFonts w:hint="eastAsia"/>
-                <w:b/>
-                <w:bCs/>
+                <w:strike/>
+              </w:rPr>
+            </w:pPr>
+            <w:r>
+              <w:rPr>
+                <w:rFonts w:hint="eastAsia"/>
+                <w:b/>
+                <w:bCs/>
+                <w:strike/>
               </w:rPr>
               <w:t>+2</w:t>
             </w:r>
@@ -6767,13 +6878,15 @@
               <w:rPr>
                 <w:b/>
                 <w:bCs/>
-              </w:rPr>
-            </w:pPr>
-            <w:r>
-              <w:rPr>
-                <w:rFonts w:hint="eastAsia"/>
-                <w:b/>
-                <w:bCs/>
+                <w:strike/>
+              </w:rPr>
+            </w:pPr>
+            <w:r>
+              <w:rPr>
+                <w:rFonts w:hint="eastAsia"/>
+                <w:b/>
+                <w:bCs/>
+                <w:strike/>
               </w:rPr>
               <w:t>공격력</w:t>
             </w:r>
@@ -6788,6 +6901,7 @@
               <w:rPr>
                 <w:b/>
                 <w:bCs/>
+                <w:strike/>
               </w:rPr>
             </w:pPr>
           </w:p>
@@ -6801,13 +6915,15 @@
               <w:rPr>
                 <w:b/>
                 <w:bCs/>
-              </w:rPr>
-            </w:pPr>
-            <w:r>
-              <w:rPr>
-                <w:rFonts w:hint="eastAsia"/>
-                <w:b/>
-                <w:bCs/>
+                <w:strike/>
+              </w:rPr>
+            </w:pPr>
+            <w:r>
+              <w:rPr>
+                <w:rFonts w:hint="eastAsia"/>
+                <w:b/>
+                <w:bCs/>
+                <w:strike/>
               </w:rPr>
               <w:t>+2</w:t>
             </w:r>
@@ -6824,13 +6940,15 @@
               <w:rPr>
                 <w:b/>
                 <w:bCs/>
-              </w:rPr>
-            </w:pPr>
-            <w:r>
-              <w:rPr>
-                <w:rFonts w:hint="eastAsia"/>
-                <w:b/>
-                <w:bCs/>
+                <w:strike/>
+              </w:rPr>
+            </w:pPr>
+            <w:r>
+              <w:rPr>
+                <w:rFonts w:hint="eastAsia"/>
+                <w:b/>
+                <w:bCs/>
+                <w:strike/>
               </w:rPr>
               <w:t>방어력</w:t>
             </w:r>
@@ -6845,6 +6963,7 @@
               <w:rPr>
                 <w:b/>
                 <w:bCs/>
+                <w:strike/>
               </w:rPr>
             </w:pPr>
           </w:p>
@@ -6858,13 +6977,15 @@
               <w:rPr>
                 <w:b/>
                 <w:bCs/>
-              </w:rPr>
-            </w:pPr>
-            <w:r>
-              <w:rPr>
-                <w:rFonts w:hint="eastAsia"/>
-                <w:b/>
-                <w:bCs/>
+                <w:strike/>
+              </w:rPr>
+            </w:pPr>
+            <w:r>
+              <w:rPr>
+                <w:rFonts w:hint="eastAsia"/>
+                <w:b/>
+                <w:bCs/>
+                <w:strike/>
               </w:rPr>
               <w:t>+1</w:t>
             </w:r>
@@ -6881,13 +7002,15 @@
               <w:rPr>
                 <w:b/>
                 <w:bCs/>
-              </w:rPr>
-            </w:pPr>
-            <w:r>
-              <w:rPr>
-                <w:rFonts w:hint="eastAsia"/>
-                <w:b/>
-                <w:bCs/>
+                <w:strike/>
+              </w:rPr>
+            </w:pPr>
+            <w:r>
+              <w:rPr>
+                <w:rFonts w:hint="eastAsia"/>
+                <w:b/>
+                <w:bCs/>
+                <w:strike/>
               </w:rPr>
               <w:t>공격 속도</w:t>
             </w:r>
@@ -6902,6 +7025,7 @@
               <w:rPr>
                 <w:b/>
                 <w:bCs/>
+                <w:strike/>
               </w:rPr>
             </w:pPr>
           </w:p>
@@ -6915,6 +7039,7 @@
               <w:rPr>
                 <w:b/>
                 <w:bCs/>
+                <w:strike/>
               </w:rPr>
             </w:pPr>
           </w:p>
@@ -6930,13 +7055,15 @@
               <w:rPr>
                 <w:b/>
                 <w:bCs/>
-              </w:rPr>
-            </w:pPr>
-            <w:r>
-              <w:rPr>
-                <w:rFonts w:hint="eastAsia"/>
-                <w:b/>
-                <w:bCs/>
+                <w:strike/>
+              </w:rPr>
+            </w:pPr>
+            <w:r>
+              <w:rPr>
+                <w:rFonts w:hint="eastAsia"/>
+                <w:b/>
+                <w:bCs/>
+                <w:strike/>
               </w:rPr>
               <w:t>이동 속도</w:t>
             </w:r>
@@ -6951,6 +7078,7 @@
               <w:rPr>
                 <w:b/>
                 <w:bCs/>
+                <w:strike/>
               </w:rPr>
             </w:pPr>
           </w:p>
@@ -6964,6 +7092,7 @@
               <w:rPr>
                 <w:b/>
                 <w:bCs/>
+                <w:strike/>
               </w:rPr>
             </w:pPr>
           </w:p>
@@ -6979,13 +7108,15 @@
               <w:rPr>
                 <w:b/>
                 <w:bCs/>
-              </w:rPr>
-            </w:pPr>
-            <w:r>
-              <w:rPr>
-                <w:rFonts w:hint="eastAsia"/>
-                <w:b/>
-                <w:bCs/>
+                <w:strike/>
+              </w:rPr>
+            </w:pPr>
+            <w:r>
+              <w:rPr>
+                <w:rFonts w:hint="eastAsia"/>
+                <w:b/>
+                <w:bCs/>
+                <w:strike/>
               </w:rPr>
               <w:t>사정거리</w:t>
             </w:r>
@@ -7000,6 +7131,7 @@
               <w:rPr>
                 <w:b/>
                 <w:bCs/>
+                <w:strike/>
               </w:rPr>
             </w:pPr>
           </w:p>
@@ -7013,6 +7145,7 @@
               <w:rPr>
                 <w:b/>
                 <w:bCs/>
+                <w:strike/>
               </w:rPr>
             </w:pPr>
           </w:p>
@@ -7028,13 +7161,15 @@
               <w:rPr>
                 <w:b/>
                 <w:bCs/>
-              </w:rPr>
-            </w:pPr>
-            <w:r>
-              <w:rPr>
-                <w:rFonts w:hint="eastAsia"/>
-                <w:b/>
-                <w:bCs/>
+                <w:strike/>
+              </w:rPr>
+            </w:pPr>
+            <w:r>
+              <w:rPr>
+                <w:rFonts w:hint="eastAsia"/>
+                <w:b/>
+                <w:bCs/>
+                <w:strike/>
               </w:rPr>
               <w:t>스킬 가속</w:t>
             </w:r>
@@ -7049,6 +7184,7 @@
               <w:rPr>
                 <w:b/>
                 <w:bCs/>
+                <w:strike/>
               </w:rPr>
             </w:pPr>
           </w:p>
@@ -7062,6 +7198,7 @@
               <w:rPr>
                 <w:b/>
                 <w:bCs/>
+                <w:strike/>
               </w:rPr>
             </w:pPr>
           </w:p>
@@ -7076,16 +7213,23 @@
           <w:numId w:val="0"/>
         </w:numPr>
         <w:ind w:left="1191"/>
+        <w:rPr>
+          <w:strike/>
+        </w:rPr>
       </w:pPr>
     </w:p>
     <w:p>
       <w:pPr>
         <w:pStyle w:val="3"/>
+        <w:rPr>
+          <w:strike/>
+        </w:rPr>
       </w:pPr>
       <w:bookmarkStart w:id="8" w:name="_Toc174280918"/>
       <w:r>
         <w:rPr>
           <w:rFonts w:hint="eastAsia"/>
+          <w:strike/>
         </w:rPr>
         <w:t>스킬</w:t>
       </w:r>
@@ -7098,19 +7242,27 @@
           <w:ilvl w:val="0"/>
           <w:numId w:val="26"/>
         </w:numPr>
-      </w:pPr>
-      <w:r>
-        <w:rPr>
-          <w:rFonts w:hint="eastAsia"/>
+        <w:rPr>
+          <w:strike/>
+        </w:rPr>
+      </w:pPr>
+      <w:r>
+        <w:rPr>
+          <w:rFonts w:hint="eastAsia"/>
+          <w:strike/>
         </w:rPr>
         <w:t xml:space="preserve">액티브 </w:t>
       </w:r>
       <w:r>
+        <w:rPr>
+          <w:strike/>
+        </w:rPr>
         <w:t>–</w:t>
       </w:r>
       <w:r>
         <w:rPr>
           <w:rFonts w:hint="eastAsia"/>
+          <w:strike/>
         </w:rPr>
         <w:t xml:space="preserve"> 학살</w:t>
       </w:r>
@@ -7142,14 +7294,17 @@
               <w:rPr>
                 <w:b/>
                 <w:bCs/>
-              </w:rPr>
-            </w:pPr>
-            <w:r>
-              <w:rPr>
-                <w:rFonts w:hint="eastAsia"/>
-                <w:b/>
-                <w:bCs/>
-              </w:rPr>
+                <w:strike/>
+              </w:rPr>
+            </w:pPr>
+            <w:r>
+              <w:rPr>
+                <w:rFonts w:hint="eastAsia"/>
+                <w:b/>
+                <w:bCs/>
+                <w:strike/>
+              </w:rPr>
+              <w:lastRenderedPageBreak/>
               <w:t>아이콘</w:t>
             </w:r>
           </w:p>
@@ -7166,6 +7321,9 @@
               <w:pStyle w:val="a9"/>
               <w:ind w:left="0"/>
               <w:jc w:val="center"/>
+              <w:rPr>
+                <w:strike/>
+              </w:rPr>
             </w:pPr>
           </w:p>
         </w:tc>
@@ -7186,13 +7344,15 @@
               <w:rPr>
                 <w:b/>
                 <w:bCs/>
-              </w:rPr>
-            </w:pPr>
-            <w:r>
-              <w:rPr>
-                <w:rFonts w:hint="eastAsia"/>
-                <w:b/>
-                <w:bCs/>
+                <w:strike/>
+              </w:rPr>
+            </w:pPr>
+            <w:r>
+              <w:rPr>
+                <w:rFonts w:hint="eastAsia"/>
+                <w:b/>
+                <w:bCs/>
+                <w:strike/>
               </w:rPr>
               <w:t>스킬 효과</w:t>
             </w:r>
@@ -7210,28 +7370,35 @@
               <w:pStyle w:val="a9"/>
               <w:ind w:left="0"/>
               <w:jc w:val="center"/>
-            </w:pPr>
-            <w:r>
-              <w:rPr>
-                <w:rFonts w:hint="eastAsia"/>
+              <w:rPr>
+                <w:strike/>
+              </w:rPr>
+            </w:pPr>
+            <w:r>
+              <w:rPr>
+                <w:rFonts w:hint="eastAsia"/>
+                <w:strike/>
               </w:rPr>
               <w:t>자신</w:t>
             </w:r>
             <w:r>
               <w:rPr>
                 <w:rFonts w:hint="eastAsia"/>
+                <w:strike/>
               </w:rPr>
               <w:t xml:space="preserve"> 주변 원형 </w:t>
             </w:r>
             <w:r>
               <w:rPr>
                 <w:rFonts w:hint="eastAsia"/>
+                <w:strike/>
               </w:rPr>
               <w:t xml:space="preserve">범위 </w:t>
             </w:r>
             <w:r>
               <w:rPr>
                 <w:rFonts w:hint="eastAsia"/>
+                <w:strike/>
               </w:rPr>
               <w:t>피해</w:t>
             </w:r>
@@ -7241,10 +7408,14 @@
               <w:pStyle w:val="a9"/>
               <w:ind w:left="0"/>
               <w:jc w:val="center"/>
-            </w:pPr>
-            <w:r>
-              <w:rPr>
-                <w:rFonts w:hint="eastAsia"/>
+              <w:rPr>
+                <w:strike/>
+              </w:rPr>
+            </w:pPr>
+            <w:r>
+              <w:rPr>
+                <w:rFonts w:hint="eastAsia"/>
+                <w:strike/>
               </w:rPr>
               <w:t>대상: 적 캐릭터</w:t>
             </w:r>
@@ -7254,34 +7425,42 @@
               <w:pStyle w:val="a9"/>
               <w:ind w:left="0"/>
               <w:jc w:val="center"/>
-            </w:pPr>
-            <w:r>
-              <w:rPr>
-                <w:rFonts w:hint="eastAsia"/>
+              <w:rPr>
+                <w:strike/>
+              </w:rPr>
+            </w:pPr>
+            <w:r>
+              <w:rPr>
+                <w:rFonts w:hint="eastAsia"/>
+                <w:strike/>
               </w:rPr>
               <w:t>범위</w:t>
             </w:r>
             <w:r>
               <w:rPr>
                 <w:rFonts w:hint="eastAsia"/>
+                <w:strike/>
               </w:rPr>
               <w:t xml:space="preserve">: </w:t>
             </w:r>
             <w:r>
               <w:rPr>
                 <w:rFonts w:hint="eastAsia"/>
+                <w:strike/>
               </w:rPr>
               <w:t xml:space="preserve">원형 반경 </w:t>
             </w:r>
             <w:r>
               <w:rPr>
                 <w:rFonts w:hint="eastAsia"/>
+                <w:strike/>
               </w:rPr>
               <w:t>3</w:t>
             </w:r>
             <w:r>
               <w:rPr>
                 <w:rFonts w:hint="eastAsia"/>
+                <w:strike/>
               </w:rPr>
               <w:t>00</w:t>
             </w:r>
@@ -7291,10 +7470,14 @@
               <w:pStyle w:val="a9"/>
               <w:ind w:left="0"/>
               <w:jc w:val="center"/>
-            </w:pPr>
-            <w:r>
-              <w:rPr>
-                <w:rFonts w:hint="eastAsia"/>
+              <w:rPr>
+                <w:strike/>
+              </w:rPr>
+            </w:pPr>
+            <w:r>
+              <w:rPr>
+                <w:rFonts w:hint="eastAsia"/>
+                <w:strike/>
               </w:rPr>
               <w:t>계수 = 3</w:t>
             </w:r>
@@ -7304,34 +7487,42 @@
               <w:pStyle w:val="a9"/>
               <w:ind w:left="0"/>
               <w:jc w:val="center"/>
-            </w:pPr>
-            <w:r>
-              <w:rPr>
-                <w:rFonts w:hint="eastAsia"/>
+              <w:rPr>
+                <w:strike/>
+              </w:rPr>
+            </w:pPr>
+            <w:r>
+              <w:rPr>
+                <w:rFonts w:hint="eastAsia"/>
+                <w:strike/>
               </w:rPr>
               <w:t>피해를 받은 적 1명 당 잃은 체력</w:t>
             </w:r>
             <w:r>
               <w:rPr>
                 <w:rFonts w:hint="eastAsia"/>
+                <w:strike/>
               </w:rPr>
               <w:t xml:space="preserve"> </w:t>
             </w:r>
             <w:r>
               <w:rPr>
                 <w:rFonts w:hint="eastAsia"/>
+                <w:strike/>
               </w:rPr>
               <w:t>20</w:t>
             </w:r>
             <w:r>
               <w:rPr>
                 <w:rFonts w:hint="eastAsia"/>
+                <w:strike/>
               </w:rPr>
               <w:t>%</w:t>
             </w:r>
             <w:r>
               <w:rPr>
                 <w:rFonts w:hint="eastAsia"/>
+                <w:strike/>
               </w:rPr>
               <w:t xml:space="preserve"> 회복</w:t>
             </w:r>
@@ -7354,6 +7545,7 @@
               <w:rPr>
                 <w:b/>
                 <w:bCs/>
+                <w:strike/>
               </w:rPr>
             </w:pPr>
             <w:proofErr w:type="spellStart"/>
@@ -7362,6 +7554,7 @@
                 <w:rFonts w:hint="eastAsia"/>
                 <w:b/>
                 <w:bCs/>
+                <w:strike/>
               </w:rPr>
               <w:t>쿨타임</w:t>
             </w:r>
@@ -7380,28 +7573,35 @@
               <w:pStyle w:val="a9"/>
               <w:ind w:left="0"/>
               <w:jc w:val="center"/>
-            </w:pPr>
-            <w:r>
-              <w:rPr>
-                <w:rFonts w:hint="eastAsia"/>
+              <w:rPr>
+                <w:strike/>
+              </w:rPr>
+            </w:pPr>
+            <w:r>
+              <w:rPr>
+                <w:rFonts w:hint="eastAsia"/>
+                <w:strike/>
               </w:rPr>
               <w:t>5</w:t>
             </w:r>
             <w:r>
               <w:rPr>
                 <w:rFonts w:hint="eastAsia"/>
+                <w:strike/>
               </w:rPr>
               <w:t xml:space="preserve"> (적이 거리</w:t>
             </w:r>
             <w:r>
               <w:rPr>
                 <w:rFonts w:hint="eastAsia"/>
+                <w:strike/>
               </w:rPr>
               <w:t xml:space="preserve"> 300</w:t>
             </w:r>
             <w:r>
               <w:rPr>
                 <w:rFonts w:hint="eastAsia"/>
+                <w:strike/>
               </w:rPr>
               <w:t xml:space="preserve"> 내에 있을때만 사용)</w:t>
             </w:r>
@@ -7424,6 +7624,7 @@
               <w:rPr>
                 <w:b/>
                 <w:bCs/>
+                <w:strike/>
               </w:rPr>
             </w:pPr>
             <w:proofErr w:type="spellStart"/>
@@ -7432,6 +7633,7 @@
                 <w:rFonts w:hint="eastAsia"/>
                 <w:b/>
                 <w:bCs/>
+                <w:strike/>
               </w:rPr>
               <w:t>툴팁</w:t>
             </w:r>
@@ -7450,10 +7652,14 @@
               <w:pStyle w:val="a9"/>
               <w:ind w:left="0"/>
               <w:jc w:val="center"/>
-            </w:pPr>
-            <w:r>
-              <w:rPr>
-                <w:rFonts w:hint="eastAsia"/>
+              <w:rPr>
+                <w:strike/>
+              </w:rPr>
+            </w:pPr>
+            <w:r>
+              <w:rPr>
+                <w:rFonts w:hint="eastAsia"/>
+                <w:strike/>
               </w:rPr>
               <w:t>다리우스 장인이 일격에 주변 적을 학살합니다.</w:t>
             </w:r>
@@ -7463,10 +7669,14 @@
               <w:pStyle w:val="a9"/>
               <w:ind w:left="0"/>
               <w:jc w:val="center"/>
-            </w:pPr>
-            <w:r>
-              <w:rPr>
-                <w:rFonts w:hint="eastAsia"/>
+              <w:rPr>
+                <w:strike/>
+              </w:rPr>
+            </w:pPr>
+            <w:r>
+              <w:rPr>
+                <w:rFonts w:hint="eastAsia"/>
+                <w:strike/>
               </w:rPr>
               <w:t>피해를 준 적 하나당 잃은 체력을 일부 회복합니다.</w:t>
             </w:r>
@@ -7489,13 +7699,15 @@
               <w:rPr>
                 <w:b/>
                 <w:bCs/>
-              </w:rPr>
-            </w:pPr>
-            <w:r>
-              <w:rPr>
-                <w:rFonts w:hint="eastAsia"/>
-                <w:b/>
-                <w:bCs/>
+                <w:strike/>
+              </w:rPr>
+            </w:pPr>
+            <w:r>
+              <w:rPr>
+                <w:rFonts w:hint="eastAsia"/>
+                <w:b/>
+                <w:bCs/>
+                <w:strike/>
               </w:rPr>
               <w:t>애니메이션</w:t>
             </w:r>
@@ -7513,6 +7725,9 @@
               <w:pStyle w:val="a9"/>
               <w:ind w:left="0"/>
               <w:jc w:val="center"/>
+              <w:rPr>
+                <w:strike/>
+              </w:rPr>
             </w:pPr>
           </w:p>
         </w:tc>
@@ -7533,13 +7748,15 @@
               <w:rPr>
                 <w:b/>
                 <w:bCs/>
-              </w:rPr>
-            </w:pPr>
-            <w:r>
-              <w:rPr>
-                <w:rFonts w:hint="eastAsia"/>
-                <w:b/>
-                <w:bCs/>
+                <w:strike/>
+              </w:rPr>
+            </w:pPr>
+            <w:r>
+              <w:rPr>
+                <w:rFonts w:hint="eastAsia"/>
+                <w:b/>
+                <w:bCs/>
+                <w:strike/>
               </w:rPr>
               <w:t>이펙트</w:t>
             </w:r>
@@ -7557,6 +7774,9 @@
               <w:pStyle w:val="a9"/>
               <w:ind w:left="0"/>
               <w:jc w:val="center"/>
+              <w:rPr>
+                <w:strike/>
+              </w:rPr>
             </w:pPr>
           </w:p>
         </w:tc>
@@ -7565,30 +7785,42 @@
     <w:p>
       <w:pPr>
         <w:pStyle w:val="a9"/>
+        <w:rPr>
+          <w:strike/>
+        </w:rPr>
       </w:pPr>
     </w:p>
     <w:p>
       <w:pPr>
         <w:pStyle w:val="1"/>
-      </w:pPr>
-      <w:r>
-        <w:rPr>
-          <w:rFonts w:hint="eastAsia"/>
+        <w:rPr>
+          <w:strike/>
+        </w:rPr>
+      </w:pPr>
+      <w:r>
+        <w:rPr>
+          <w:rFonts w:hint="eastAsia"/>
+          <w:strike/>
         </w:rPr>
         <w:t xml:space="preserve">패시브 </w:t>
       </w:r>
       <w:r>
+        <w:rPr>
+          <w:strike/>
+        </w:rPr>
         <w:t>–</w:t>
       </w:r>
       <w:r>
         <w:rPr>
           <w:rFonts w:hint="eastAsia"/>
+          <w:strike/>
         </w:rPr>
         <w:t xml:space="preserve"> </w:t>
       </w:r>
       <w:r>
         <w:rPr>
           <w:rFonts w:hint="eastAsia"/>
+          <w:strike/>
         </w:rPr>
         <w:t>부지런한 사나이</w:t>
       </w:r>
@@ -7620,13 +7852,15 @@
               <w:rPr>
                 <w:b/>
                 <w:bCs/>
-              </w:rPr>
-            </w:pPr>
-            <w:r>
-              <w:rPr>
-                <w:rFonts w:hint="eastAsia"/>
-                <w:b/>
-                <w:bCs/>
+                <w:strike/>
+              </w:rPr>
+            </w:pPr>
+            <w:r>
+              <w:rPr>
+                <w:rFonts w:hint="eastAsia"/>
+                <w:b/>
+                <w:bCs/>
+                <w:strike/>
               </w:rPr>
               <w:t>아이콘</w:t>
             </w:r>
@@ -7644,6 +7878,9 @@
               <w:pStyle w:val="a9"/>
               <w:ind w:left="0"/>
               <w:jc w:val="center"/>
+              <w:rPr>
+                <w:strike/>
+              </w:rPr>
             </w:pPr>
           </w:p>
         </w:tc>
@@ -7664,13 +7901,15 @@
               <w:rPr>
                 <w:b/>
                 <w:bCs/>
-              </w:rPr>
-            </w:pPr>
-            <w:r>
-              <w:rPr>
-                <w:rFonts w:hint="eastAsia"/>
-                <w:b/>
-                <w:bCs/>
+                <w:strike/>
+              </w:rPr>
+            </w:pPr>
+            <w:r>
+              <w:rPr>
+                <w:rFonts w:hint="eastAsia"/>
+                <w:b/>
+                <w:bCs/>
+                <w:strike/>
               </w:rPr>
               <w:t>스킬 효과</w:t>
             </w:r>
@@ -7688,22 +7927,28 @@
               <w:pStyle w:val="a9"/>
               <w:ind w:left="0"/>
               <w:jc w:val="center"/>
-            </w:pPr>
-            <w:r>
-              <w:rPr>
-                <w:rFonts w:hint="eastAsia"/>
+              <w:rPr>
+                <w:strike/>
+              </w:rPr>
+            </w:pPr>
+            <w:r>
+              <w:rPr>
+                <w:rFonts w:hint="eastAsia"/>
+                <w:strike/>
               </w:rPr>
               <w:t xml:space="preserve">스킬 가속 + </w:t>
             </w:r>
             <w:r>
               <w:rPr>
                 <w:rFonts w:hint="eastAsia"/>
+                <w:strike/>
               </w:rPr>
               <w:t>3</w:t>
             </w:r>
             <w:r>
               <w:rPr>
                 <w:rFonts w:hint="eastAsia"/>
+                <w:strike/>
               </w:rPr>
               <w:t>0</w:t>
             </w:r>
@@ -7713,10 +7958,14 @@
               <w:pStyle w:val="a9"/>
               <w:ind w:left="0"/>
               <w:jc w:val="center"/>
-            </w:pPr>
-            <w:r>
-              <w:rPr>
-                <w:rFonts w:hint="eastAsia"/>
+              <w:rPr>
+                <w:strike/>
+              </w:rPr>
+            </w:pPr>
+            <w:r>
+              <w:rPr>
+                <w:rFonts w:hint="eastAsia"/>
+                <w:strike/>
               </w:rPr>
               <w:t>이동 속도 + 50</w:t>
             </w:r>
@@ -7739,6 +7988,7 @@
               <w:rPr>
                 <w:b/>
                 <w:bCs/>
+                <w:strike/>
               </w:rPr>
             </w:pPr>
             <w:proofErr w:type="spellStart"/>
@@ -7747,6 +7997,7 @@
                 <w:rFonts w:hint="eastAsia"/>
                 <w:b/>
                 <w:bCs/>
+                <w:strike/>
               </w:rPr>
               <w:t>툴팁</w:t>
             </w:r>
@@ -7765,10 +8016,14 @@
               <w:pStyle w:val="a9"/>
               <w:ind w:left="0"/>
               <w:jc w:val="center"/>
-            </w:pPr>
-            <w:r>
-              <w:rPr>
-                <w:rFonts w:hint="eastAsia"/>
+              <w:rPr>
+                <w:strike/>
+              </w:rPr>
+            </w:pPr>
+            <w:r>
+              <w:rPr>
+                <w:rFonts w:hint="eastAsia"/>
+                <w:strike/>
               </w:rPr>
               <w:t>파워 J는 신속하고 체계적입니다.</w:t>
             </w:r>
@@ -7778,29 +8033,35 @@
               <w:pStyle w:val="a9"/>
               <w:ind w:left="0"/>
               <w:jc w:val="center"/>
-            </w:pPr>
-            <w:r>
-              <w:rPr>
-                <w:rFonts w:hint="eastAsia"/>
-              </w:rPr>
-              <w:lastRenderedPageBreak/>
+              <w:rPr>
+                <w:strike/>
+              </w:rPr>
+            </w:pPr>
+            <w:r>
+              <w:rPr>
+                <w:rFonts w:hint="eastAsia"/>
+                <w:strike/>
+              </w:rPr>
               <w:t xml:space="preserve">이동 속도와 </w:t>
             </w:r>
             <w:r>
               <w:rPr>
                 <w:rFonts w:hint="eastAsia"/>
+                <w:strike/>
               </w:rPr>
               <w:t>스킬 가속이</w:t>
             </w:r>
             <w:r>
               <w:rPr>
                 <w:rFonts w:hint="eastAsia"/>
+                <w:strike/>
               </w:rPr>
               <w:t xml:space="preserve"> </w:t>
             </w:r>
             <w:r>
               <w:rPr>
                 <w:rFonts w:hint="eastAsia"/>
+                <w:strike/>
               </w:rPr>
               <w:t>증가합니다.</w:t>
             </w:r>
@@ -7823,15 +8084,16 @@
               <w:rPr>
                 <w:b/>
                 <w:bCs/>
-              </w:rPr>
-            </w:pPr>
-            <w:r>
-              <w:rPr>
-                <w:rFonts w:hint="eastAsia"/>
-                <w:b/>
-                <w:bCs/>
-              </w:rPr>
-              <w:lastRenderedPageBreak/>
+                <w:strike/>
+              </w:rPr>
+            </w:pPr>
+            <w:r>
+              <w:rPr>
+                <w:rFonts w:hint="eastAsia"/>
+                <w:b/>
+                <w:bCs/>
+                <w:strike/>
+              </w:rPr>
               <w:t>이펙트</w:t>
             </w:r>
           </w:p>
@@ -7848,6 +8110,9 @@
               <w:pStyle w:val="a9"/>
               <w:ind w:left="0"/>
               <w:jc w:val="center"/>
+              <w:rPr>
+                <w:strike/>
+              </w:rPr>
             </w:pPr>
           </w:p>
         </w:tc>
@@ -7856,16 +8121,23 @@
     <w:p>
       <w:pPr>
         <w:pStyle w:val="a9"/>
+        <w:rPr>
+          <w:strike/>
+        </w:rPr>
       </w:pPr>
     </w:p>
     <w:p>
       <w:pPr>
         <w:pStyle w:val="1"/>
+        <w:rPr>
+          <w:strike/>
+        </w:rPr>
       </w:pPr>
       <w:proofErr w:type="spellStart"/>
       <w:r>
         <w:rPr>
           <w:rFonts w:hint="eastAsia"/>
+          <w:strike/>
         </w:rPr>
         <w:t>궁극기</w:t>
       </w:r>
@@ -7873,21 +8145,27 @@
       <w:r>
         <w:rPr>
           <w:rFonts w:hint="eastAsia"/>
+          <w:strike/>
         </w:rPr>
         <w:t xml:space="preserve"> </w:t>
       </w:r>
       <w:r>
+        <w:rPr>
+          <w:strike/>
+        </w:rPr>
         <w:t>–</w:t>
       </w:r>
       <w:r>
         <w:rPr>
           <w:rFonts w:hint="eastAsia"/>
+          <w:strike/>
         </w:rPr>
         <w:t xml:space="preserve"> </w:t>
       </w:r>
       <w:r>
         <w:rPr>
           <w:rFonts w:hint="eastAsia"/>
+          <w:strike/>
         </w:rPr>
         <w:t>사자의 포효</w:t>
       </w:r>
@@ -7919,13 +8197,15 @@
               <w:rPr>
                 <w:b/>
                 <w:bCs/>
-              </w:rPr>
-            </w:pPr>
-            <w:r>
-              <w:rPr>
-                <w:rFonts w:hint="eastAsia"/>
-                <w:b/>
-                <w:bCs/>
+                <w:strike/>
+              </w:rPr>
+            </w:pPr>
+            <w:r>
+              <w:rPr>
+                <w:rFonts w:hint="eastAsia"/>
+                <w:b/>
+                <w:bCs/>
+                <w:strike/>
               </w:rPr>
               <w:t>아이콘</w:t>
             </w:r>
@@ -7943,6 +8223,9 @@
               <w:pStyle w:val="a9"/>
               <w:ind w:left="0"/>
               <w:jc w:val="center"/>
+              <w:rPr>
+                <w:strike/>
+              </w:rPr>
             </w:pPr>
           </w:p>
         </w:tc>
@@ -7963,13 +8246,15 @@
               <w:rPr>
                 <w:b/>
                 <w:bCs/>
-              </w:rPr>
-            </w:pPr>
-            <w:r>
-              <w:rPr>
-                <w:rFonts w:hint="eastAsia"/>
-                <w:b/>
-                <w:bCs/>
+                <w:strike/>
+              </w:rPr>
+            </w:pPr>
+            <w:r>
+              <w:rPr>
+                <w:rFonts w:hint="eastAsia"/>
+                <w:b/>
+                <w:bCs/>
+                <w:strike/>
               </w:rPr>
               <w:t>스킬 효과</w:t>
             </w:r>
@@ -7987,28 +8272,35 @@
               <w:pStyle w:val="a9"/>
               <w:ind w:left="0"/>
               <w:jc w:val="center"/>
-            </w:pPr>
-            <w:r>
-              <w:rPr>
-                <w:rFonts w:hint="eastAsia"/>
+              <w:rPr>
+                <w:strike/>
+              </w:rPr>
+            </w:pPr>
+            <w:r>
+              <w:rPr>
+                <w:rFonts w:hint="eastAsia"/>
+                <w:strike/>
               </w:rPr>
               <w:t>자신</w:t>
             </w:r>
             <w:r>
               <w:rPr>
                 <w:rFonts w:hint="eastAsia"/>
+                <w:strike/>
               </w:rPr>
               <w:t xml:space="preserve"> 주변 원형 </w:t>
             </w:r>
             <w:r>
               <w:rPr>
                 <w:rFonts w:hint="eastAsia"/>
+                <w:strike/>
               </w:rPr>
               <w:t xml:space="preserve">범위 </w:t>
             </w:r>
             <w:r>
               <w:rPr>
                 <w:rFonts w:hint="eastAsia"/>
+                <w:strike/>
               </w:rPr>
               <w:t>피해</w:t>
             </w:r>
@@ -8018,10 +8310,14 @@
               <w:pStyle w:val="a9"/>
               <w:ind w:left="0"/>
               <w:jc w:val="center"/>
-            </w:pPr>
-            <w:r>
-              <w:rPr>
-                <w:rFonts w:hint="eastAsia"/>
+              <w:rPr>
+                <w:strike/>
+              </w:rPr>
+            </w:pPr>
+            <w:r>
+              <w:rPr>
+                <w:rFonts w:hint="eastAsia"/>
+                <w:strike/>
               </w:rPr>
               <w:t>대상: 적 캐릭터</w:t>
             </w:r>
@@ -8031,34 +8327,42 @@
               <w:pStyle w:val="a9"/>
               <w:ind w:left="0"/>
               <w:jc w:val="center"/>
-            </w:pPr>
-            <w:r>
-              <w:rPr>
-                <w:rFonts w:hint="eastAsia"/>
+              <w:rPr>
+                <w:strike/>
+              </w:rPr>
+            </w:pPr>
+            <w:r>
+              <w:rPr>
+                <w:rFonts w:hint="eastAsia"/>
+                <w:strike/>
               </w:rPr>
               <w:t>범위</w:t>
             </w:r>
             <w:r>
               <w:rPr>
                 <w:rFonts w:hint="eastAsia"/>
+                <w:strike/>
               </w:rPr>
               <w:t xml:space="preserve">: </w:t>
             </w:r>
             <w:r>
               <w:rPr>
                 <w:rFonts w:hint="eastAsia"/>
+                <w:strike/>
               </w:rPr>
               <w:t xml:space="preserve">원형 반경 </w:t>
             </w:r>
             <w:r>
               <w:rPr>
                 <w:rFonts w:hint="eastAsia"/>
+                <w:strike/>
               </w:rPr>
               <w:t>15</w:t>
             </w:r>
             <w:r>
               <w:rPr>
                 <w:rFonts w:hint="eastAsia"/>
+                <w:strike/>
               </w:rPr>
               <w:t>00</w:t>
             </w:r>
@@ -8068,10 +8372,14 @@
               <w:pStyle w:val="a9"/>
               <w:ind w:left="0"/>
               <w:jc w:val="center"/>
-            </w:pPr>
-            <w:r>
-              <w:rPr>
-                <w:rFonts w:hint="eastAsia"/>
+              <w:rPr>
+                <w:strike/>
+              </w:rPr>
+            </w:pPr>
+            <w:r>
+              <w:rPr>
+                <w:rFonts w:hint="eastAsia"/>
+                <w:strike/>
               </w:rPr>
               <w:t>계수 = 2</w:t>
             </w:r>
@@ -8081,10 +8389,14 @@
               <w:pStyle w:val="a9"/>
               <w:ind w:left="0"/>
               <w:jc w:val="center"/>
-            </w:pPr>
-            <w:r>
-              <w:rPr>
-                <w:rFonts w:hint="eastAsia"/>
+              <w:rPr>
+                <w:strike/>
+              </w:rPr>
+            </w:pPr>
+            <w:r>
+              <w:rPr>
+                <w:rFonts w:hint="eastAsia"/>
+                <w:strike/>
               </w:rPr>
               <w:t>준 피해만큼 체력 회복</w:t>
             </w:r>
@@ -8094,22 +8406,28 @@
               <w:pStyle w:val="a9"/>
               <w:ind w:left="0"/>
               <w:jc w:val="center"/>
-            </w:pPr>
-            <w:r>
-              <w:rPr>
-                <w:rFonts w:hint="eastAsia"/>
+              <w:rPr>
+                <w:strike/>
+              </w:rPr>
+            </w:pPr>
+            <w:r>
+              <w:rPr>
+                <w:rFonts w:hint="eastAsia"/>
+                <w:strike/>
               </w:rPr>
               <w:t xml:space="preserve">이후 자신에게 </w:t>
             </w:r>
             <w:r>
               <w:rPr>
                 <w:rFonts w:hint="eastAsia"/>
+                <w:strike/>
               </w:rPr>
               <w:t>효과</w:t>
             </w:r>
             <w:r>
               <w:rPr>
                 <w:rFonts w:hint="eastAsia"/>
+                <w:strike/>
               </w:rPr>
               <w:t xml:space="preserve"> 부여</w:t>
             </w:r>
@@ -8119,10 +8437,14 @@
               <w:pStyle w:val="a9"/>
               <w:ind w:left="0"/>
               <w:jc w:val="center"/>
-            </w:pPr>
-            <w:r>
-              <w:rPr>
-                <w:rFonts w:hint="eastAsia"/>
+              <w:rPr>
+                <w:strike/>
+              </w:rPr>
+            </w:pPr>
+            <w:r>
+              <w:rPr>
+                <w:rFonts w:hint="eastAsia"/>
+                <w:strike/>
               </w:rPr>
               <w:t>대상: 자신</w:t>
             </w:r>
@@ -8132,10 +8454,14 @@
               <w:pStyle w:val="a9"/>
               <w:ind w:left="0"/>
               <w:jc w:val="center"/>
-            </w:pPr>
-            <w:r>
-              <w:rPr>
-                <w:rFonts w:hint="eastAsia"/>
+              <w:rPr>
+                <w:strike/>
+              </w:rPr>
+            </w:pPr>
+            <w:r>
+              <w:rPr>
+                <w:rFonts w:hint="eastAsia"/>
+                <w:strike/>
               </w:rPr>
               <w:t>지속시간: 10초</w:t>
             </w:r>
@@ -8145,16 +8471,21 @@
               <w:pStyle w:val="a9"/>
               <w:ind w:left="0"/>
               <w:jc w:val="center"/>
-            </w:pPr>
-            <w:r>
-              <w:rPr>
-                <w:rFonts w:hint="eastAsia"/>
+              <w:rPr>
+                <w:strike/>
+              </w:rPr>
+            </w:pPr>
+            <w:r>
+              <w:rPr>
+                <w:rFonts w:hint="eastAsia"/>
+                <w:strike/>
               </w:rPr>
               <w:t xml:space="preserve">이동속도 + </w:t>
             </w:r>
             <w:r>
               <w:rPr>
                 <w:rFonts w:hint="eastAsia"/>
+                <w:strike/>
               </w:rPr>
               <w:t>50%</w:t>
             </w:r>
@@ -8164,52 +8495,63 @@
               <w:pStyle w:val="a9"/>
               <w:ind w:left="0"/>
               <w:jc w:val="center"/>
-            </w:pPr>
-            <w:r>
-              <w:rPr>
-                <w:rFonts w:hint="eastAsia"/>
+              <w:rPr>
+                <w:strike/>
+              </w:rPr>
+            </w:pPr>
+            <w:r>
+              <w:rPr>
+                <w:rFonts w:hint="eastAsia"/>
+                <w:strike/>
               </w:rPr>
               <w:t>사정거리</w:t>
             </w:r>
             <w:r>
               <w:rPr>
                 <w:rFonts w:hint="eastAsia"/>
+                <w:strike/>
               </w:rPr>
               <w:t>,</w:t>
             </w:r>
             <w:r>
               <w:rPr>
                 <w:rFonts w:hint="eastAsia"/>
+                <w:strike/>
               </w:rPr>
               <w:t xml:space="preserve"> 스킬 범위</w:t>
             </w:r>
             <w:r>
               <w:rPr>
                 <w:rFonts w:hint="eastAsia"/>
+                <w:strike/>
               </w:rPr>
               <w:t xml:space="preserve">, </w:t>
             </w:r>
             <w:r>
               <w:rPr>
                 <w:rFonts w:hint="eastAsia"/>
+                <w:strike/>
               </w:rPr>
               <w:t>마법 부여</w:t>
             </w:r>
             <w:r>
               <w:rPr>
                 <w:rFonts w:hint="eastAsia"/>
+                <w:strike/>
               </w:rPr>
               <w:t xml:space="preserve"> 범위</w:t>
             </w:r>
             <w:r>
               <w:rPr>
                 <w:rFonts w:hint="eastAsia"/>
+                <w:strike/>
               </w:rPr>
               <w:t xml:space="preserve"> </w:t>
             </w:r>
             <w:r>
               <w:rPr>
                 <w:rFonts w:hint="eastAsia"/>
+                <w:strike/>
               </w:rPr>
               <w:t>+ 50%</w:t>
             </w:r>
@@ -8232,13 +8574,15 @@
               <w:rPr>
                 <w:b/>
                 <w:bCs/>
-              </w:rPr>
-            </w:pPr>
-            <w:r>
-              <w:rPr>
-                <w:rFonts w:hint="eastAsia"/>
-                <w:b/>
-                <w:bCs/>
+                <w:strike/>
+              </w:rPr>
+            </w:pPr>
+            <w:r>
+              <w:rPr>
+                <w:rFonts w:hint="eastAsia"/>
+                <w:b/>
+                <w:bCs/>
+                <w:strike/>
               </w:rPr>
               <w:t>발동 시점</w:t>
             </w:r>
@@ -8256,10 +8600,14 @@
               <w:pStyle w:val="a9"/>
               <w:ind w:left="0"/>
               <w:jc w:val="center"/>
-            </w:pPr>
-            <w:r>
-              <w:rPr>
-                <w:rFonts w:hint="eastAsia"/>
+              <w:rPr>
+                <w:strike/>
+              </w:rPr>
+            </w:pPr>
+            <w:r>
+              <w:rPr>
+                <w:rFonts w:hint="eastAsia"/>
+                <w:strike/>
               </w:rPr>
               <w:t>현재 체력 50% 이하</w:t>
             </w:r>
@@ -8282,6 +8630,7 @@
               <w:rPr>
                 <w:b/>
                 <w:bCs/>
+                <w:strike/>
               </w:rPr>
             </w:pPr>
             <w:proofErr w:type="spellStart"/>
@@ -8290,6 +8639,7 @@
                 <w:rFonts w:hint="eastAsia"/>
                 <w:b/>
                 <w:bCs/>
+                <w:strike/>
               </w:rPr>
               <w:t>툴팁</w:t>
             </w:r>
@@ -8308,16 +8658,21 @@
               <w:pStyle w:val="a9"/>
               <w:ind w:left="0"/>
               <w:jc w:val="center"/>
-            </w:pPr>
-            <w:r>
-              <w:rPr>
-                <w:rFonts w:hint="eastAsia"/>
+              <w:rPr>
+                <w:strike/>
+              </w:rPr>
+            </w:pPr>
+            <w:r>
+              <w:rPr>
+                <w:rFonts w:hint="eastAsia"/>
+                <w:strike/>
               </w:rPr>
               <w:t>우렁찬 목소리로 주변을 압도</w:t>
             </w:r>
             <w:r>
               <w:rPr>
                 <w:rFonts w:hint="eastAsia"/>
+                <w:strike/>
               </w:rPr>
               <w:t>하고 체력을 흡수합니다.</w:t>
             </w:r>
@@ -8327,40 +8682,49 @@
               <w:pStyle w:val="a9"/>
               <w:ind w:left="0"/>
               <w:jc w:val="center"/>
-            </w:pPr>
-            <w:r>
-              <w:rPr>
-                <w:rFonts w:hint="eastAsia"/>
+              <w:rPr>
+                <w:strike/>
+              </w:rPr>
+            </w:pPr>
+            <w:r>
+              <w:rPr>
+                <w:rFonts w:hint="eastAsia"/>
+                <w:strike/>
               </w:rPr>
               <w:t xml:space="preserve">이후 </w:t>
             </w:r>
             <w:r>
               <w:rPr>
                 <w:rFonts w:hint="eastAsia"/>
+                <w:strike/>
               </w:rPr>
               <w:t xml:space="preserve">이동 속도와 </w:t>
             </w:r>
             <w:r>
               <w:rPr>
                 <w:rFonts w:hint="eastAsia"/>
+                <w:strike/>
               </w:rPr>
               <w:t xml:space="preserve">범위 크기가 </w:t>
             </w:r>
             <w:r>
               <w:rPr>
                 <w:rFonts w:hint="eastAsia"/>
+                <w:strike/>
               </w:rPr>
               <w:t>증가</w:t>
             </w:r>
             <w:r>
               <w:rPr>
                 <w:rFonts w:hint="eastAsia"/>
+                <w:strike/>
               </w:rPr>
               <w:t>합</w:t>
             </w:r>
             <w:r>
               <w:rPr>
                 <w:rFonts w:hint="eastAsia"/>
+                <w:strike/>
               </w:rPr>
               <w:t>니다.</w:t>
             </w:r>
@@ -8383,13 +8747,15 @@
               <w:rPr>
                 <w:b/>
                 <w:bCs/>
-              </w:rPr>
-            </w:pPr>
-            <w:r>
-              <w:rPr>
-                <w:rFonts w:hint="eastAsia"/>
-                <w:b/>
-                <w:bCs/>
+                <w:strike/>
+              </w:rPr>
+            </w:pPr>
+            <w:r>
+              <w:rPr>
+                <w:rFonts w:hint="eastAsia"/>
+                <w:b/>
+                <w:bCs/>
+                <w:strike/>
               </w:rPr>
               <w:t>애니메이션</w:t>
             </w:r>
@@ -8407,6 +8773,9 @@
               <w:pStyle w:val="a9"/>
               <w:ind w:left="0"/>
               <w:jc w:val="center"/>
+              <w:rPr>
+                <w:strike/>
+              </w:rPr>
             </w:pPr>
           </w:p>
         </w:tc>
@@ -8427,13 +8796,15 @@
               <w:rPr>
                 <w:b/>
                 <w:bCs/>
-              </w:rPr>
-            </w:pPr>
-            <w:r>
-              <w:rPr>
-                <w:rFonts w:hint="eastAsia"/>
-                <w:b/>
-                <w:bCs/>
+                <w:strike/>
+              </w:rPr>
+            </w:pPr>
+            <w:r>
+              <w:rPr>
+                <w:rFonts w:hint="eastAsia"/>
+                <w:b/>
+                <w:bCs/>
+                <w:strike/>
               </w:rPr>
               <w:t>이펙트</w:t>
             </w:r>
@@ -8451,6 +8822,9 @@
               <w:pStyle w:val="a9"/>
               <w:ind w:left="0"/>
               <w:jc w:val="center"/>
+              <w:rPr>
+                <w:strike/>
+              </w:rPr>
             </w:pPr>
           </w:p>
         </w:tc>
@@ -8459,38 +8833,52 @@
     <w:p>
       <w:pPr>
         <w:pStyle w:val="a9"/>
+        <w:rPr>
+          <w:strike/>
+        </w:rPr>
       </w:pPr>
     </w:p>
     <w:p>
       <w:pPr>
         <w:pStyle w:val="1"/>
+        <w:rPr>
+          <w:strike/>
+        </w:rPr>
       </w:pPr>
       <w:proofErr w:type="spellStart"/>
       <w:r>
         <w:rPr>
           <w:rFonts w:hint="eastAsia"/>
-        </w:rPr>
+          <w:strike/>
+        </w:rPr>
+        <w:lastRenderedPageBreak/>
         <w:t>히든</w:t>
       </w:r>
       <w:proofErr w:type="spellEnd"/>
       <w:r>
         <w:rPr>
           <w:rFonts w:hint="eastAsia"/>
+          <w:strike/>
         </w:rPr>
         <w:t xml:space="preserve"> 패시브 </w:t>
       </w:r>
       <w:r>
+        <w:rPr>
+          <w:strike/>
+        </w:rPr>
         <w:t>–</w:t>
       </w:r>
       <w:r>
         <w:rPr>
           <w:rFonts w:hint="eastAsia"/>
+          <w:strike/>
         </w:rPr>
         <w:t xml:space="preserve"> </w:t>
       </w:r>
       <w:r>
         <w:rPr>
           <w:rFonts w:hint="eastAsia"/>
+          <w:strike/>
         </w:rPr>
         <w:t>권력 남용</w:t>
       </w:r>
@@ -8522,13 +8910,15 @@
               <w:rPr>
                 <w:b/>
                 <w:bCs/>
-              </w:rPr>
-            </w:pPr>
-            <w:r>
-              <w:rPr>
-                <w:rFonts w:hint="eastAsia"/>
-                <w:b/>
-                <w:bCs/>
+                <w:strike/>
+              </w:rPr>
+            </w:pPr>
+            <w:r>
+              <w:rPr>
+                <w:rFonts w:hint="eastAsia"/>
+                <w:b/>
+                <w:bCs/>
+                <w:strike/>
               </w:rPr>
               <w:t>아이콘</w:t>
             </w:r>
@@ -8546,6 +8936,9 @@
               <w:pStyle w:val="a9"/>
               <w:ind w:left="0"/>
               <w:jc w:val="center"/>
+              <w:rPr>
+                <w:strike/>
+              </w:rPr>
             </w:pPr>
           </w:p>
         </w:tc>
@@ -8566,13 +8959,15 @@
               <w:rPr>
                 <w:b/>
                 <w:bCs/>
-              </w:rPr>
-            </w:pPr>
-            <w:r>
-              <w:rPr>
-                <w:rFonts w:hint="eastAsia"/>
-                <w:b/>
-                <w:bCs/>
+                <w:strike/>
+              </w:rPr>
+            </w:pPr>
+            <w:r>
+              <w:rPr>
+                <w:rFonts w:hint="eastAsia"/>
+                <w:b/>
+                <w:bCs/>
+                <w:strike/>
               </w:rPr>
               <w:t>스킬 효과</w:t>
             </w:r>
@@ -8590,52 +8985,63 @@
               <w:pStyle w:val="a9"/>
               <w:ind w:left="0"/>
               <w:jc w:val="center"/>
-            </w:pPr>
-            <w:r>
-              <w:rPr>
-                <w:rFonts w:hint="eastAsia"/>
+              <w:rPr>
+                <w:strike/>
+              </w:rPr>
+            </w:pPr>
+            <w:r>
+              <w:rPr>
+                <w:rFonts w:hint="eastAsia"/>
+                <w:strike/>
               </w:rPr>
               <w:t xml:space="preserve">주는 </w:t>
             </w:r>
             <w:r>
               <w:rPr>
                 <w:rFonts w:hint="eastAsia"/>
+                <w:strike/>
               </w:rPr>
               <w:t>모든 종류의 피해</w:t>
             </w:r>
             <w:r>
               <w:rPr>
                 <w:rFonts w:hint="eastAsia"/>
+                <w:strike/>
               </w:rPr>
               <w:t>에 대해</w:t>
             </w:r>
             <w:r>
               <w:rPr>
                 <w:rFonts w:hint="eastAsia"/>
+                <w:strike/>
               </w:rPr>
               <w:t xml:space="preserve"> </w:t>
             </w:r>
             <w:r>
               <w:rPr>
                 <w:rFonts w:hint="eastAsia"/>
+                <w:strike/>
               </w:rPr>
               <w:t>행동 불가</w:t>
             </w:r>
             <w:r>
               <w:rPr>
                 <w:rFonts w:hint="eastAsia"/>
+                <w:strike/>
               </w:rPr>
               <w:t xml:space="preserve"> </w:t>
             </w:r>
             <w:r>
               <w:rPr>
                 <w:rFonts w:hint="eastAsia"/>
+                <w:strike/>
               </w:rPr>
               <w:t>2</w:t>
             </w:r>
             <w:r>
               <w:rPr>
                 <w:rFonts w:hint="eastAsia"/>
+                <w:strike/>
               </w:rPr>
               <w:t>초 부여</w:t>
             </w:r>
@@ -8658,6 +9064,7 @@
               <w:rPr>
                 <w:b/>
                 <w:bCs/>
+                <w:strike/>
               </w:rPr>
             </w:pPr>
             <w:proofErr w:type="spellStart"/>
@@ -8666,6 +9073,7 @@
                 <w:rFonts w:hint="eastAsia"/>
                 <w:b/>
                 <w:bCs/>
+                <w:strike/>
               </w:rPr>
               <w:t>툴팁</w:t>
             </w:r>
@@ -8684,10 +9092,14 @@
               <w:pStyle w:val="a9"/>
               <w:ind w:left="0"/>
               <w:jc w:val="center"/>
-            </w:pPr>
-            <w:r>
-              <w:rPr>
-                <w:rFonts w:hint="eastAsia"/>
+              <w:rPr>
+                <w:strike/>
+              </w:rPr>
+            </w:pPr>
+            <w:r>
+              <w:rPr>
+                <w:rFonts w:hint="eastAsia"/>
+                <w:strike/>
               </w:rPr>
               <w:t>거스를 수 없는 권력을 남용합니다.</w:t>
             </w:r>
@@ -8697,22 +9109,28 @@
               <w:pStyle w:val="a9"/>
               <w:ind w:left="0"/>
               <w:jc w:val="center"/>
-            </w:pPr>
-            <w:r>
-              <w:rPr>
-                <w:rFonts w:hint="eastAsia"/>
+              <w:rPr>
+                <w:strike/>
+              </w:rPr>
+            </w:pPr>
+            <w:r>
+              <w:rPr>
+                <w:rFonts w:hint="eastAsia"/>
+                <w:strike/>
               </w:rPr>
               <w:t xml:space="preserve">피해를 주는 모든 적에게 </w:t>
             </w:r>
             <w:r>
               <w:rPr>
                 <w:rFonts w:hint="eastAsia"/>
+                <w:strike/>
               </w:rPr>
               <w:t>행동 불가를</w:t>
             </w:r>
             <w:r>
               <w:rPr>
                 <w:rFonts w:hint="eastAsia"/>
+                <w:strike/>
               </w:rPr>
               <w:t xml:space="preserve"> 부여합니다.</w:t>
             </w:r>
@@ -8735,13 +9153,15 @@
               <w:rPr>
                 <w:b/>
                 <w:bCs/>
-              </w:rPr>
-            </w:pPr>
-            <w:r>
-              <w:rPr>
-                <w:rFonts w:hint="eastAsia"/>
-                <w:b/>
-                <w:bCs/>
+                <w:strike/>
+              </w:rPr>
+            </w:pPr>
+            <w:r>
+              <w:rPr>
+                <w:rFonts w:hint="eastAsia"/>
+                <w:b/>
+                <w:bCs/>
+                <w:strike/>
               </w:rPr>
               <w:t>이펙트</w:t>
             </w:r>
@@ -8759,6 +9179,9 @@
               <w:pStyle w:val="a9"/>
               <w:ind w:left="0"/>
               <w:jc w:val="center"/>
+              <w:rPr>
+                <w:strike/>
+              </w:rPr>
             </w:pPr>
           </w:p>
         </w:tc>
@@ -8897,7 +9320,61 @@
     <w:p>
       <w:pPr>
         <w:pStyle w:val="a9"/>
-      </w:pPr>
+        <w:jc w:val="center"/>
+      </w:pPr>
+      <w:r>
+        <w:drawing>
+          <wp:inline distT="0" distB="0" distL="0" distR="0" wp14:anchorId="62CB60C6" wp14:editId="6C30A9FD">
+            <wp:extent cx="4236498" cy="4619625"/>
+            <wp:effectExtent l="0" t="0" r="0" b="0"/>
+            <wp:docPr id="967460806" name="그림 1" descr="장난감, 만화 영화, 애니메이션, 피규어이(가) 표시된 사진&#10;&#10;자동 생성된 설명"/>
+            <wp:cNvGraphicFramePr>
+              <a:graphicFrameLocks xmlns:a="http://schemas.openxmlformats.org/drawingml/2006/main" noChangeAspect="1"/>
+            </wp:cNvGraphicFramePr>
+            <a:graphic xmlns:a="http://schemas.openxmlformats.org/drawingml/2006/main">
+              <a:graphicData uri="http://schemas.openxmlformats.org/drawingml/2006/picture">
+                <pic:pic xmlns:pic="http://schemas.openxmlformats.org/drawingml/2006/picture">
+                  <pic:nvPicPr>
+                    <pic:cNvPr id="967460806" name="그림 1" descr="장난감, 만화 영화, 애니메이션, 피규어이(가) 표시된 사진&#10;&#10;자동 생성된 설명"/>
+                    <pic:cNvPicPr/>
+                  </pic:nvPicPr>
+                  <pic:blipFill>
+                    <a:blip r:embed="rId9"/>
+                    <a:stretch>
+                      <a:fillRect/>
+                    </a:stretch>
+                  </pic:blipFill>
+                  <pic:spPr>
+                    <a:xfrm>
+                      <a:off x="0" y="0"/>
+                      <a:ext cx="4238957" cy="4622306"/>
+                    </a:xfrm>
+                    <a:prstGeom prst="rect">
+                      <a:avLst/>
+                    </a:prstGeom>
+                  </pic:spPr>
+                </pic:pic>
+              </a:graphicData>
+            </a:graphic>
+          </wp:inline>
+        </w:drawing>
+      </w:r>
+    </w:p>
+    <w:p>
+      <w:pPr>
+        <w:pStyle w:val="a9"/>
+        <w:jc w:val="center"/>
+        <w:rPr>
+          <w:rFonts w:hint="eastAsia"/>
+        </w:rPr>
+      </w:pPr>
+      <w:r>
+        <w:rPr>
+          <w:rFonts w:hint="eastAsia"/>
+        </w:rPr>
+        <w:lastRenderedPageBreak/>
+        <w:t>애니메이션 기반: Sword and Shield</w:t>
+      </w:r>
     </w:p>
     <w:p>
       <w:pPr>
@@ -11223,6 +11700,108 @@
     <w:p>
       <w:pPr>
         <w:pStyle w:val="a9"/>
+        <w:jc w:val="center"/>
+      </w:pPr>
+      <w:r>
+        <w:lastRenderedPageBreak/>
+        <w:drawing>
+          <wp:inline distT="0" distB="0" distL="0" distR="0" wp14:anchorId="7F47A760" wp14:editId="506FB3E6">
+            <wp:extent cx="4278841" cy="4324350"/>
+            <wp:effectExtent l="0" t="0" r="7620" b="0"/>
+            <wp:docPr id="1568355752" name="그림 1" descr="장난감, 동물 피규어, 유아 완구, 만화 영화이(가) 표시된 사진&#10;&#10;자동 생성된 설명"/>
+            <wp:cNvGraphicFramePr>
+              <a:graphicFrameLocks xmlns:a="http://schemas.openxmlformats.org/drawingml/2006/main" noChangeAspect="1"/>
+            </wp:cNvGraphicFramePr>
+            <a:graphic xmlns:a="http://schemas.openxmlformats.org/drawingml/2006/main">
+              <a:graphicData uri="http://schemas.openxmlformats.org/drawingml/2006/picture">
+                <pic:pic xmlns:pic="http://schemas.openxmlformats.org/drawingml/2006/picture">
+                  <pic:nvPicPr>
+                    <pic:cNvPr id="1568355752" name="그림 1" descr="장난감, 동물 피규어, 유아 완구, 만화 영화이(가) 표시된 사진&#10;&#10;자동 생성된 설명"/>
+                    <pic:cNvPicPr/>
+                  </pic:nvPicPr>
+                  <pic:blipFill>
+                    <a:blip r:embed="rId10"/>
+                    <a:stretch>
+                      <a:fillRect/>
+                    </a:stretch>
+                  </pic:blipFill>
+                  <pic:spPr>
+                    <a:xfrm>
+                      <a:off x="0" y="0"/>
+                      <a:ext cx="4281936" cy="4327478"/>
+                    </a:xfrm>
+                    <a:prstGeom prst="rect">
+                      <a:avLst/>
+                    </a:prstGeom>
+                  </pic:spPr>
+                </pic:pic>
+              </a:graphicData>
+            </a:graphic>
+          </wp:inline>
+        </w:drawing>
+      </w:r>
+    </w:p>
+    <w:p>
+      <w:pPr>
+        <w:pStyle w:val="a9"/>
+        <w:jc w:val="center"/>
+        <w:rPr>
+          <w:b/>
+          <w:bCs/>
+        </w:rPr>
+      </w:pPr>
+      <w:r>
+        <w:rPr>
+          <w:rFonts w:hint="eastAsia"/>
+          <w:b/>
+          <w:bCs/>
+        </w:rPr>
+        <w:t xml:space="preserve">! </w:t>
+      </w:r>
+      <w:r>
+        <w:rPr>
+          <w:rFonts w:hint="eastAsia"/>
+          <w:b/>
+          <w:bCs/>
+        </w:rPr>
+        <w:t>스켈레톤 맞추기 작업</w:t>
+      </w:r>
+      <w:r>
+        <w:rPr>
+          <w:rFonts w:hint="eastAsia"/>
+          <w:b/>
+          <w:bCs/>
+        </w:rPr>
+        <w:t xml:space="preserve"> 필요</w:t>
+      </w:r>
+    </w:p>
+    <w:p>
+      <w:pPr>
+        <w:pStyle w:val="a9"/>
+        <w:jc w:val="center"/>
+        <w:rPr>
+          <w:rFonts w:hint="eastAsia"/>
+        </w:rPr>
+      </w:pPr>
+      <w:r>
+        <w:rPr>
+          <w:rFonts w:hint="eastAsia"/>
+        </w:rPr>
+        <w:t xml:space="preserve">애니메이션 기반: </w:t>
+      </w:r>
+      <w:r>
+        <w:rPr>
+          <w:rFonts w:hint="eastAsia"/>
+        </w:rPr>
+        <w:t>SingleSword</w:t>
+      </w:r>
+    </w:p>
+    <w:p>
+      <w:pPr>
+        <w:pStyle w:val="a9"/>
+        <w:rPr>
+          <w:rFonts w:hint="eastAsia"/>
+        </w:rPr>
       </w:pPr>
     </w:p>
     <w:p>
@@ -11272,7 +11851,6 @@
               <w:rPr>
                 <w:rFonts w:hint="eastAsia"/>
               </w:rPr>
-              <w:lastRenderedPageBreak/>
               <w:t>스탯</w:t>
             </w:r>
             <w:proofErr w:type="spellEnd"/>
@@ -11769,6 +12347,7 @@
         <w:rPr>
           <w:rFonts w:hint="eastAsia"/>
         </w:rPr>
+        <w:lastRenderedPageBreak/>
         <w:t xml:space="preserve">액티브 </w:t>
       </w:r>
       <w:r>
@@ -12652,7 +13231,6 @@
                 <w:b/>
                 <w:bCs/>
               </w:rPr>
-              <w:lastRenderedPageBreak/>
               <w:t>툴팁</w:t>
             </w:r>
             <w:proofErr w:type="spellEnd"/>
@@ -13064,6 +13642,7 @@
         <w:rPr>
           <w:rFonts w:hint="eastAsia"/>
         </w:rPr>
+        <w:lastRenderedPageBreak/>
         <w:t>J.H.Park</w:t>
       </w:r>
       <w:proofErr w:type="spellEnd"/>
@@ -13722,7 +14301,6 @@
         <w:rPr>
           <w:rFonts w:hint="eastAsia"/>
         </w:rPr>
-        <w:lastRenderedPageBreak/>
         <w:t xml:space="preserve">액티브 </w:t>
       </w:r>
       <w:r>
@@ -14242,6 +14820,7 @@
                 <w:b/>
                 <w:bCs/>
               </w:rPr>
+              <w:lastRenderedPageBreak/>
               <w:t>아이콘</w:t>
             </w:r>
           </w:p>
@@ -14981,7 +15560,6 @@
                 <w:b/>
                 <w:bCs/>
               </w:rPr>
-              <w:lastRenderedPageBreak/>
               <w:t>아이콘</w:t>
             </w:r>
           </w:p>
@@ -16072,7 +16650,6 @@
                 <w:b/>
                 <w:bCs/>
               </w:rPr>
-              <w:lastRenderedPageBreak/>
               <w:t>쿨타임</w:t>
             </w:r>
             <w:proofErr w:type="spellEnd"/>
@@ -16611,6 +17188,7 @@
                 <w:b/>
                 <w:bCs/>
               </w:rPr>
+              <w:lastRenderedPageBreak/>
               <w:t>아이콘</w:t>
             </w:r>
           </w:p>
@@ -17774,6 +18352,7 @@
                 <w:b/>
                 <w:bCs/>
               </w:rPr>
+              <w:lastRenderedPageBreak/>
               <w:t>공격력</w:t>
             </w:r>
           </w:p>
@@ -18470,7 +19049,6 @@
         <w:rPr>
           <w:rFonts w:hint="eastAsia"/>
         </w:rPr>
-        <w:lastRenderedPageBreak/>
         <w:t xml:space="preserve">패시브 </w:t>
       </w:r>
       <w:r>
@@ -18982,6 +19560,7 @@
                 <w:b/>
                 <w:bCs/>
               </w:rPr>
+              <w:lastRenderedPageBreak/>
               <w:t>발동 시점</w:t>
             </w:r>
           </w:p>
@@ -19587,7 +20166,6 @@
         <w:rPr>
           <w:rFonts w:hint="eastAsia"/>
         </w:rPr>
-        <w:lastRenderedPageBreak/>
         <w:t>모델링</w:t>
       </w:r>
     </w:p>
@@ -20147,6 +20725,7 @@
         <w:rPr>
           <w:rFonts w:hint="eastAsia"/>
         </w:rPr>
+        <w:lastRenderedPageBreak/>
         <w:t xml:space="preserve">액티브 </w:t>
       </w:r>
       <w:r>
@@ -20878,7 +21457,6 @@
                 <w:b/>
                 <w:bCs/>
               </w:rPr>
-              <w:lastRenderedPageBreak/>
               <w:t>아이콘</w:t>
             </w:r>
           </w:p>
@@ -21459,6 +22037,7 @@
               <w:rPr>
                 <w:rFonts w:hint="eastAsia"/>
               </w:rPr>
+              <w:lastRenderedPageBreak/>
               <w:t>주는 피해의 절반 만큼</w:t>
             </w:r>
             <w:r>
@@ -21501,6 +22080,7 @@
                 <w:b/>
                 <w:bCs/>
               </w:rPr>
+              <w:lastRenderedPageBreak/>
               <w:t>툴팁</w:t>
             </w:r>
             <w:proofErr w:type="spellEnd"/>
@@ -21929,7 +22509,6 @@
                 <w:b/>
                 <w:bCs/>
               </w:rPr>
-              <w:lastRenderedPageBreak/>
               <w:t>공격력</w:t>
             </w:r>
           </w:p>
@@ -22574,6 +23153,7 @@
               <w:rPr>
                 <w:rFonts w:hint="eastAsia"/>
               </w:rPr>
+              <w:lastRenderedPageBreak/>
               <w:t>대상은 체력을 회복하고 지속 회복 효과를 부여하며 공격력이 증가합니다.</w:t>
             </w:r>
           </w:p>
@@ -22603,6 +23183,7 @@
                 <w:b/>
                 <w:bCs/>
               </w:rPr>
+              <w:lastRenderedPageBreak/>
               <w:t>애니메이션</w:t>
             </w:r>
           </w:p>
@@ -23316,7 +23897,6 @@
                 <w:b/>
                 <w:bCs/>
               </w:rPr>
-              <w:lastRenderedPageBreak/>
               <w:t>이펙트</w:t>
             </w:r>
           </w:p>
@@ -23740,6 +24320,7 @@
         <w:rPr>
           <w:rFonts w:hint="eastAsia"/>
         </w:rPr>
+        <w:lastRenderedPageBreak/>
         <w:t>비주얼</w:t>
       </w:r>
       <w:bookmarkEnd w:id="38"/>
@@ -24339,7 +24920,6 @@
         <w:rPr>
           <w:rFonts w:hint="eastAsia"/>
         </w:rPr>
-        <w:lastRenderedPageBreak/>
         <w:t xml:space="preserve">액티브 </w:t>
       </w:r>
       <w:r>
@@ -24857,6 +25437,7 @@
                 <w:b/>
                 <w:bCs/>
               </w:rPr>
+              <w:lastRenderedPageBreak/>
               <w:t>스킬 효과</w:t>
             </w:r>
           </w:p>
@@ -25523,7 +26104,6 @@
                 <w:b/>
                 <w:bCs/>
               </w:rPr>
-              <w:lastRenderedPageBreak/>
               <w:t>아이콘</w:t>
             </w:r>
           </w:p>
@@ -26587,7 +27167,6 @@
               <w:rPr>
                 <w:rFonts w:hint="eastAsia"/>
               </w:rPr>
-              <w:lastRenderedPageBreak/>
               <w:t xml:space="preserve">1초 후 폭발하여 </w:t>
             </w:r>
             <w:r>
@@ -26918,6 +27497,7 @@
               <w:rPr>
                 <w:rFonts w:hint="eastAsia"/>
               </w:rPr>
+              <w:lastRenderedPageBreak/>
               <w:t>럭스 R</w:t>
             </w:r>
           </w:p>
@@ -27411,7 +27991,6 @@
                 <w:b/>
                 <w:bCs/>
               </w:rPr>
-              <w:lastRenderedPageBreak/>
               <w:t>스킬 효과</w:t>
             </w:r>
           </w:p>
@@ -27478,9 +28057,6 @@
               <w:pStyle w:val="a9"/>
               <w:ind w:left="0"/>
               <w:jc w:val="center"/>
-              <w:rPr>
-                <w:rFonts w:hint="eastAsia"/>
-              </w:rPr>
             </w:pPr>
             <w:r>
               <w:rPr>
@@ -27802,9 +28378,6 @@
               <w:pStyle w:val="a9"/>
               <w:ind w:left="0"/>
               <w:jc w:val="center"/>
-              <w:rPr>
-                <w:rFonts w:hint="eastAsia"/>
-              </w:rPr>
             </w:pPr>
             <w:r>
               <w:rPr>
@@ -27818,9 +28391,6 @@
               <w:pStyle w:val="a9"/>
               <w:ind w:left="0"/>
               <w:jc w:val="center"/>
-              <w:rPr>
-                <w:rFonts w:hint="eastAsia"/>
-              </w:rPr>
             </w:pPr>
             <w:r>
               <w:rPr>
@@ -27884,9 +28454,6 @@
               <w:pStyle w:val="a9"/>
               <w:ind w:left="0"/>
               <w:jc w:val="center"/>
-              <w:rPr>
-                <w:rFonts w:hint="eastAsia"/>
-              </w:rPr>
             </w:pPr>
             <w:r>
               <w:rPr>
@@ -27958,9 +28525,6 @@
               <w:pStyle w:val="a9"/>
               <w:ind w:left="0"/>
               <w:jc w:val="center"/>
-              <w:rPr>
-                <w:rFonts w:hint="eastAsia"/>
-              </w:rPr>
             </w:pPr>
             <w:r>
               <w:rPr>
@@ -27995,6 +28559,7 @@
                 <w:b/>
                 <w:bCs/>
               </w:rPr>
+              <w:lastRenderedPageBreak/>
               <w:t>애니메이션</w:t>
             </w:r>
           </w:p>

</xml_diff>